<commit_message>
working on syntax analyzer
</commit_message>
<xml_diff>
--- a/CFGS1.docx
+++ b/CFGS1.docx
@@ -152,16 +152,52 @@
           <w:lang w:val="en-US"/>
         </w:rPr>
         <w:tab/>
-        <w:t>&lt;defs&gt;</w:t>
-      </w:r>
-      <w:r>
-        <w:rPr>
-          <w:lang w:val="en-US"/>
-        </w:rPr>
-        <w:t xml:space="preserve"> public class Main()</w:t>
-      </w:r>
-      <w:bookmarkStart w:id="0" w:name="_GoBack"/>
-      <w:bookmarkEnd w:id="0"/>
+        <w:t>&lt;</w:t>
+      </w:r>
+      <w:proofErr w:type="spellStart"/>
+      <w:r>
+        <w:rPr>
+          <w:lang w:val="en-US"/>
+        </w:rPr>
+        <w:t>defs</w:t>
+      </w:r>
+      <w:proofErr w:type="spellEnd"/>
+      <w:r>
+        <w:rPr>
+          <w:lang w:val="en-US"/>
+        </w:rPr>
+        <w:t>&gt;</w:t>
+      </w:r>
+      <w:r>
+        <w:rPr>
+          <w:lang w:val="en-US"/>
+        </w:rPr>
+        <w:t xml:space="preserve"> </w:t>
+      </w:r>
+      <w:r>
+        <w:rPr>
+          <w:lang w:val="en-US"/>
+        </w:rPr>
+        <w:t>public</w:t>
+      </w:r>
+      <w:r>
+        <w:rPr>
+          <w:lang w:val="en-US"/>
+        </w:rPr>
+        <w:t xml:space="preserve"> class </w:t>
+      </w:r>
+      <w:r>
+        <w:rPr>
+          <w:lang w:val="en-US"/>
+        </w:rPr>
+        <w:t>M</w:t>
+      </w:r>
+      <w:r>
+        <w:rPr>
+          <w:lang w:val="en-US"/>
+        </w:rPr>
+        <w:t>ain</w:t>
+      </w:r>
       <w:r>
         <w:rPr>
           <w:lang w:val="en-US"/>
@@ -190,7 +226,21 @@
         <w:rPr>
           <w:lang w:val="en-US"/>
         </w:rPr>
-        <w:t>&gt;} &lt;CLASS_BODY&gt; } &lt;defs&gt;</w:t>
+        <w:t>&gt;} &lt;CLASS_BODY&gt; } &lt;</w:t>
+      </w:r>
+      <w:proofErr w:type="spellStart"/>
+      <w:r>
+        <w:rPr>
+          <w:lang w:val="en-US"/>
+        </w:rPr>
+        <w:t>defs</w:t>
+      </w:r>
+      <w:proofErr w:type="spellEnd"/>
+      <w:r>
+        <w:rPr>
+          <w:lang w:val="en-US"/>
+        </w:rPr>
+        <w:t>&gt;</w:t>
       </w:r>
     </w:p>
     <w:p>
@@ -412,7 +462,21 @@
         <w:rPr>
           <w:lang w:val="en-US"/>
         </w:rPr>
-        <w:t xml:space="preserve">&lt;defs&gt; </w:t>
+        <w:t>&lt;</w:t>
+      </w:r>
+      <w:proofErr w:type="spellStart"/>
+      <w:r>
+        <w:rPr>
+          <w:lang w:val="en-US"/>
+        </w:rPr>
+        <w:t>defs</w:t>
+      </w:r>
+      <w:proofErr w:type="spellEnd"/>
+      <w:r>
+        <w:rPr>
+          <w:lang w:val="en-US"/>
+        </w:rPr>
+        <w:t xml:space="preserve">&gt; </w:t>
       </w:r>
       <w:r>
         <w:rPr>
@@ -431,7 +495,21 @@
         <w:rPr>
           <w:lang w:val="en-US"/>
         </w:rPr>
-        <w:t>&gt;&lt;defs&gt;|E</w:t>
+        <w:t>&gt;&lt;</w:t>
+      </w:r>
+      <w:proofErr w:type="spellStart"/>
+      <w:r>
+        <w:rPr>
+          <w:lang w:val="en-US"/>
+        </w:rPr>
+        <w:t>defs</w:t>
+      </w:r>
+      <w:proofErr w:type="spellEnd"/>
+      <w:r>
+        <w:rPr>
+          <w:lang w:val="en-US"/>
+        </w:rPr>
+        <w:t>&gt;|E</w:t>
       </w:r>
       <w:r>
         <w:rPr>
@@ -546,7 +624,39 @@
         <w:rPr>
           <w:lang w:val="en-US"/>
         </w:rPr>
-        <w:t xml:space="preserve">                     static &lt;AM&gt; &lt;DT&gt; ID&lt;CLASS_BODY’&gt; </w:t>
+        <w:t xml:space="preserve">                     </w:t>
+      </w:r>
+      <w:r>
+        <w:rPr>
+          <w:lang w:val="en-US"/>
+        </w:rPr>
+        <w:t>&lt;</w:t>
+      </w:r>
+      <w:proofErr w:type="spellStart"/>
+      <w:r>
+        <w:rPr>
+          <w:lang w:val="en-US"/>
+        </w:rPr>
+        <w:t>o_</w:t>
+      </w:r>
+      <w:r>
+        <w:rPr>
+          <w:lang w:val="en-US"/>
+        </w:rPr>
+        <w:t>static</w:t>
+      </w:r>
+      <w:proofErr w:type="spellEnd"/>
+      <w:r>
+        <w:rPr>
+          <w:lang w:val="en-US"/>
+        </w:rPr>
+        <w:t>&gt;</w:t>
+      </w:r>
+      <w:r>
+        <w:rPr>
+          <w:lang w:val="en-US"/>
+        </w:rPr>
+        <w:t xml:space="preserve"> &lt;AM&gt; &lt;DT&gt; ID&lt;CLASS_BODY’&gt; </w:t>
       </w:r>
       <w:r>
         <w:rPr>
@@ -576,7 +686,13 @@
         <w:rPr>
           <w:lang w:val="en-US"/>
         </w:rPr>
-        <w:t>|E</w:t>
+        <w:t>|</w:t>
+      </w:r>
+      <w:r>
+        <w:rPr>
+          <w:lang w:val="en-US"/>
+        </w:rPr>
+        <w:t>E</w:t>
       </w:r>
       <w:r>
         <w:rPr>
@@ -1192,7 +1308,6 @@
           <w:lang w:val="en-US"/>
         </w:rPr>
         <w:tab/>
-        <w:t>&lt;DEC&gt;|</w:t>
       </w:r>
       <w:r>
         <w:rPr>
@@ -1258,13 +1373,13 @@
         <w:rPr>
           <w:lang w:val="en-US"/>
         </w:rPr>
-        <w:t>&lt;FOR_LOOP&gt;|</w:t>
-      </w:r>
-      <w:r>
-        <w:rPr>
-          <w:lang w:val="en-US"/>
-        </w:rPr>
-        <w:t xml:space="preserve"> </w:t>
+        <w:t>&lt;FOR_LOOP&gt;</w:t>
+      </w:r>
+      <w:r>
+        <w:rPr>
+          <w:lang w:val="en-US"/>
+        </w:rPr>
+        <w:t>|</w:t>
       </w:r>
       <w:r>
         <w:rPr>
@@ -1578,13 +1693,55 @@
         <w:rPr>
           <w:lang w:val="en-US"/>
         </w:rPr>
-        <w:t>I</w:t>
-      </w:r>
-      <w:r>
-        <w:rPr>
-          <w:lang w:val="en-US"/>
-        </w:rPr>
-        <w:t>D&lt;OBJ’&gt;|&lt;ARRAY_DEC’&gt;</w:t>
+        <w:t xml:space="preserve"> </w:t>
+      </w:r>
+      <w:r>
+        <w:rPr>
+          <w:lang w:val="en-US"/>
+        </w:rPr>
+        <w:t>ID</w:t>
+      </w:r>
+      <w:r>
+        <w:rPr>
+          <w:lang w:val="en-US"/>
+        </w:rPr>
+        <w:t>&lt;SST7&gt;</w:t>
+      </w:r>
+      <w:r>
+        <w:rPr>
+          <w:lang w:val="en-US"/>
+        </w:rPr>
+        <w:t xml:space="preserve"> ;</w:t>
+      </w:r>
+      <w:r>
+        <w:rPr>
+          <w:lang w:val="en-US"/>
+        </w:rPr>
+        <w:t>|</w:t>
+      </w:r>
+      <w:r>
+        <w:rPr>
+          <w:lang w:val="en-US"/>
+        </w:rPr>
+        <w:t>[</w:t>
+      </w:r>
+      <w:r>
+        <w:rPr>
+          <w:lang w:val="en-US"/>
+        </w:rPr>
+        <w:t>&lt;SST9&gt;</w:t>
+      </w:r>
+      <w:r>
+        <w:rPr>
+          <w:lang w:val="en-US"/>
+        </w:rPr>
+        <w:t>;</w:t>
+      </w:r>
+      <w:r>
+        <w:rPr>
+          <w:lang w:val="en-US"/>
+        </w:rPr>
+        <w:t xml:space="preserve"> </w:t>
       </w:r>
       <w:r>
         <w:rPr>
@@ -1592,16 +1749,12 @@
         </w:rPr>
         <w:t>|&lt;P””&gt;=&lt;Q&gt;</w:t>
       </w:r>
-    </w:p>
-    <w:p>
-      <w:pPr>
-        <w:tabs>
-          <w:tab w:val="left" w:pos="2026"/>
-        </w:tabs>
-        <w:rPr>
-          <w:lang w:val="en-US"/>
-        </w:rPr>
-      </w:pPr>
+      <w:r>
+        <w:rPr>
+          <w:lang w:val="en-US"/>
+        </w:rPr>
+        <w:t>;</w:t>
+      </w:r>
     </w:p>
     <w:p>
       <w:pPr>
@@ -1620,7 +1773,7 @@
         <mc:AlternateContent>
           <mc:Choice Requires="wps">
             <w:drawing>
-              <wp:anchor distT="0" distB="0" distL="114300" distR="114300" simplePos="0" relativeHeight="251814912" behindDoc="0" locked="0" layoutInCell="1" allowOverlap="1" wp14:anchorId="6FE29763" wp14:editId="287D4838">
+              <wp:anchor distT="0" distB="0" distL="114300" distR="114300" simplePos="0" relativeHeight="251814912" behindDoc="0" locked="0" layoutInCell="1" allowOverlap="1" wp14:anchorId="6FE29763" wp14:editId="27B85EBB">
                 <wp:simplePos x="0" y="0"/>
                 <wp:positionH relativeFrom="column">
                   <wp:posOffset>532419</wp:posOffset>
@@ -1672,7 +1825,11 @@
           </mc:Choice>
           <mc:Fallback>
             <w:pict>
-              <v:shape w14:anchorId="6E13C842" id="Straight Arrow Connector 56" o:spid="_x0000_s1026" type="#_x0000_t32" style="position:absolute;margin-left:41.9pt;margin-top:6.3pt;width:46.9pt;height:0;z-index:251814912;visibility:visible;mso-wrap-style:square;mso-wrap-distance-left:9pt;mso-wrap-distance-top:0;mso-wrap-distance-right:9pt;mso-wrap-distance-bottom:0;mso-position-horizontal:absolute;mso-position-horizontal-relative:text;mso-position-vertical:absolute;mso-position-vertical-relative:text" o:gfxdata="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" strokecolor="#4472c4 [3204]" strokeweight=".5pt">
+              <v:shapetype w14:anchorId="04FE9100" id="_x0000_t32" coordsize="21600,21600" o:spt="32" o:oned="t" path="m,l21600,21600e" filled="f">
+                <v:path arrowok="t" fillok="f" o:connecttype="none"/>
+                <o:lock v:ext="edit" shapetype="t"/>
+              </v:shapetype>
+              <v:shape id="Straight Arrow Connector 56" o:spid="_x0000_s1026" type="#_x0000_t32" style="position:absolute;margin-left:41.9pt;margin-top:6.3pt;width:46.9pt;height:0;z-index:251814912;visibility:visible;mso-wrap-style:square;mso-wrap-distance-left:9pt;mso-wrap-distance-top:0;mso-wrap-distance-right:9pt;mso-wrap-distance-bottom:0;mso-position-horizontal:absolute;mso-position-horizontal-relative:text;mso-position-vertical:absolute;mso-position-vertical-relative:text" o:gfxdata="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" strokecolor="#4472c4 [3204]" strokeweight=".5pt">
                 <v:stroke endarrow="block" joinstyle="miter"/>
               </v:shape>
             </w:pict>
@@ -1690,7 +1847,1477 @@
           <w:lang w:val="en-US"/>
         </w:rPr>
         <w:tab/>
-        <w:t>&lt;DT’&gt;&lt;OBJ’&gt;|&lt;ARRAY_DEC’&gt;</w:t>
+      </w:r>
+      <w:r>
+        <w:rPr>
+          <w:lang w:val="en-US"/>
+        </w:rPr>
+        <w:t>[</w:t>
+      </w:r>
+      <w:r>
+        <w:rPr>
+          <w:lang w:val="en-US"/>
+        </w:rPr>
+        <w:t>&lt;SST</w:t>
+      </w:r>
+      <w:r>
+        <w:rPr>
+          <w:lang w:val="en-US"/>
+        </w:rPr>
+        <w:t>11</w:t>
+      </w:r>
+      <w:r>
+        <w:rPr>
+          <w:lang w:val="en-US"/>
+        </w:rPr>
+        <w:t>&gt;</w:t>
+      </w:r>
+      <w:r>
+        <w:rPr>
+          <w:lang w:val="en-US"/>
+        </w:rPr>
+        <w:t>;</w:t>
+      </w:r>
+      <w:r>
+        <w:rPr>
+          <w:lang w:val="en-US"/>
+        </w:rPr>
+        <w:t>|</w:t>
+      </w:r>
+      <w:r>
+        <w:rPr>
+          <w:lang w:val="en-US"/>
+        </w:rPr>
+        <w:t xml:space="preserve"> ID </w:t>
+      </w:r>
+      <w:r>
+        <w:rPr>
+          <w:lang w:val="en-US"/>
+        </w:rPr>
+        <w:t>&lt;SST</w:t>
+      </w:r>
+      <w:r>
+        <w:rPr>
+          <w:lang w:val="en-US"/>
+        </w:rPr>
+        <w:t>10&gt;</w:t>
+      </w:r>
+      <w:r>
+        <w:rPr>
+          <w:lang w:val="en-US"/>
+        </w:rPr>
+        <w:t>;</w:t>
+      </w:r>
+    </w:p>
+    <w:p>
+      <w:pPr>
+        <w:tabs>
+          <w:tab w:val="left" w:pos="2026"/>
+        </w:tabs>
+        <w:rPr>
+          <w:lang w:val="en-US"/>
+        </w:rPr>
+      </w:pPr>
+      <w:r>
+        <w:rPr>
+          <w:noProof/>
+          <w:lang w:val="en-US"/>
+        </w:rPr>
+        <mc:AlternateContent>
+          <mc:Choice Requires="wps">
+            <w:drawing>
+              <wp:anchor distT="0" distB="0" distL="114300" distR="114300" simplePos="0" relativeHeight="251831296" behindDoc="0" locked="0" layoutInCell="1" allowOverlap="1" wp14:anchorId="051AB83F" wp14:editId="03A254F8">
+                <wp:simplePos x="0" y="0"/>
+                <wp:positionH relativeFrom="column">
+                  <wp:posOffset>485775</wp:posOffset>
+                </wp:positionH>
+                <wp:positionV relativeFrom="paragraph">
+                  <wp:posOffset>90170</wp:posOffset>
+                </wp:positionV>
+                <wp:extent cx="595424" cy="0"/>
+                <wp:effectExtent l="0" t="76200" r="14605" b="95250"/>
+                <wp:wrapNone/>
+                <wp:docPr id="59" name="Straight Arrow Connector 59"/>
+                <wp:cNvGraphicFramePr/>
+                <a:graphic xmlns:a="http://schemas.openxmlformats.org/drawingml/2006/main">
+                  <a:graphicData uri="http://schemas.microsoft.com/office/word/2010/wordprocessingShape">
+                    <wps:wsp>
+                      <wps:cNvCnPr/>
+                      <wps:spPr>
+                        <a:xfrm>
+                          <a:off x="0" y="0"/>
+                          <a:ext cx="595424" cy="0"/>
+                        </a:xfrm>
+                        <a:prstGeom prst="straightConnector1">
+                          <a:avLst/>
+                        </a:prstGeom>
+                        <a:ln>
+                          <a:tailEnd type="triangle"/>
+                        </a:ln>
+                      </wps:spPr>
+                      <wps:style>
+                        <a:lnRef idx="1">
+                          <a:schemeClr val="accent1"/>
+                        </a:lnRef>
+                        <a:fillRef idx="0">
+                          <a:schemeClr val="accent1"/>
+                        </a:fillRef>
+                        <a:effectRef idx="0">
+                          <a:schemeClr val="accent1"/>
+                        </a:effectRef>
+                        <a:fontRef idx="minor">
+                          <a:schemeClr val="tx1"/>
+                        </a:fontRef>
+                      </wps:style>
+                      <wps:bodyPr/>
+                    </wps:wsp>
+                  </a:graphicData>
+                </a:graphic>
+              </wp:anchor>
+            </w:drawing>
+          </mc:Choice>
+          <mc:Fallback>
+            <w:pict>
+              <v:shape w14:anchorId="067DCA03" id="Straight Arrow Connector 59" o:spid="_x0000_s1026" type="#_x0000_t32" style="position:absolute;margin-left:38.25pt;margin-top:7.1pt;width:46.9pt;height:0;z-index:251831296;visibility:visible;mso-wrap-style:square;mso-wrap-distance-left:9pt;mso-wrap-distance-top:0;mso-wrap-distance-right:9pt;mso-wrap-distance-bottom:0;mso-position-horizontal:absolute;mso-position-horizontal-relative:text;mso-position-vertical:absolute;mso-position-vertical-relative:text" o:gfxdata="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" strokecolor="#4472c4 [3204]" strokeweight=".5pt">
+                <v:stroke endarrow="block" joinstyle="miter"/>
+              </v:shape>
+            </w:pict>
+          </mc:Fallback>
+        </mc:AlternateContent>
+      </w:r>
+      <w:r>
+        <w:rPr>
+          <w:lang w:val="en-US"/>
+        </w:rPr>
+        <w:t>&lt;SST3&gt;</w:t>
+      </w:r>
+      <w:r>
+        <w:rPr>
+          <w:lang w:val="en-US"/>
+        </w:rPr>
+        <w:tab/>
+      </w:r>
+      <w:r>
+        <w:rPr>
+          <w:lang w:val="en-US"/>
+        </w:rPr>
+        <w:t>= new &lt;DT&gt;</w:t>
+      </w:r>
+      <w:r>
+        <w:rPr>
+          <w:lang w:val="en-US"/>
+        </w:rPr>
+        <w:t xml:space="preserve">| </w:t>
+      </w:r>
+      <w:r>
+        <w:rPr>
+          <w:lang w:val="en-US"/>
+        </w:rPr>
+        <w:t>&lt;P””&gt;=&lt;Q&gt;</w:t>
+      </w:r>
+    </w:p>
+    <w:p>
+      <w:pPr>
+        <w:tabs>
+          <w:tab w:val="left" w:pos="2026"/>
+        </w:tabs>
+        <w:rPr>
+          <w:lang w:val="en-US"/>
+        </w:rPr>
+      </w:pPr>
+      <w:r>
+        <w:rPr>
+          <w:noProof/>
+          <w:lang w:val="en-US"/>
+        </w:rPr>
+        <mc:AlternateContent>
+          <mc:Choice Requires="wps">
+            <w:drawing>
+              <wp:anchor distT="0" distB="0" distL="114300" distR="114300" simplePos="0" relativeHeight="251833344" behindDoc="0" locked="0" layoutInCell="1" allowOverlap="1" wp14:anchorId="3942D3CE" wp14:editId="521E744F">
+                <wp:simplePos x="0" y="0"/>
+                <wp:positionH relativeFrom="column">
+                  <wp:posOffset>504825</wp:posOffset>
+                </wp:positionH>
+                <wp:positionV relativeFrom="paragraph">
+                  <wp:posOffset>90170</wp:posOffset>
+                </wp:positionV>
+                <wp:extent cx="595424" cy="0"/>
+                <wp:effectExtent l="0" t="76200" r="14605" b="95250"/>
+                <wp:wrapNone/>
+                <wp:docPr id="65" name="Straight Arrow Connector 65"/>
+                <wp:cNvGraphicFramePr/>
+                <a:graphic xmlns:a="http://schemas.openxmlformats.org/drawingml/2006/main">
+                  <a:graphicData uri="http://schemas.microsoft.com/office/word/2010/wordprocessingShape">
+                    <wps:wsp>
+                      <wps:cNvCnPr/>
+                      <wps:spPr>
+                        <a:xfrm>
+                          <a:off x="0" y="0"/>
+                          <a:ext cx="595424" cy="0"/>
+                        </a:xfrm>
+                        <a:prstGeom prst="straightConnector1">
+                          <a:avLst/>
+                        </a:prstGeom>
+                        <a:ln>
+                          <a:tailEnd type="triangle"/>
+                        </a:ln>
+                      </wps:spPr>
+                      <wps:style>
+                        <a:lnRef idx="1">
+                          <a:schemeClr val="accent1"/>
+                        </a:lnRef>
+                        <a:fillRef idx="0">
+                          <a:schemeClr val="accent1"/>
+                        </a:fillRef>
+                        <a:effectRef idx="0">
+                          <a:schemeClr val="accent1"/>
+                        </a:effectRef>
+                        <a:fontRef idx="minor">
+                          <a:schemeClr val="tx1"/>
+                        </a:fontRef>
+                      </wps:style>
+                      <wps:bodyPr/>
+                    </wps:wsp>
+                  </a:graphicData>
+                </a:graphic>
+              </wp:anchor>
+            </w:drawing>
+          </mc:Choice>
+          <mc:Fallback>
+            <w:pict>
+              <v:shape w14:anchorId="1A961C5E" id="Straight Arrow Connector 65" o:spid="_x0000_s1026" type="#_x0000_t32" style="position:absolute;margin-left:39.75pt;margin-top:7.1pt;width:46.9pt;height:0;z-index:251833344;visibility:visible;mso-wrap-style:square;mso-wrap-distance-left:9pt;mso-wrap-distance-top:0;mso-wrap-distance-right:9pt;mso-wrap-distance-bottom:0;mso-position-horizontal:absolute;mso-position-horizontal-relative:text;mso-position-vertical:absolute;mso-position-vertical-relative:text" o:gfxdata="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" strokecolor="#4472c4 [3204]" strokeweight=".5pt">
+                <v:stroke endarrow="block" joinstyle="miter"/>
+              </v:shape>
+            </w:pict>
+          </mc:Fallback>
+        </mc:AlternateContent>
+      </w:r>
+      <w:r>
+        <w:rPr>
+          <w:lang w:val="en-US"/>
+        </w:rPr>
+        <w:t>&lt;SST4&gt;</w:t>
+      </w:r>
+      <w:r>
+        <w:rPr>
+          <w:lang w:val="en-US"/>
+        </w:rPr>
+        <w:tab/>
+      </w:r>
+      <w:r>
+        <w:rPr>
+          <w:lang w:val="en-US"/>
+        </w:rPr>
+        <w:t>&lt;OBJ’&gt;| []&lt;OBJ’&gt;</w:t>
+      </w:r>
+    </w:p>
+    <w:p>
+      <w:pPr>
+        <w:tabs>
+          <w:tab w:val="left" w:pos="2026"/>
+        </w:tabs>
+        <w:rPr>
+          <w:lang w:val="en-US"/>
+        </w:rPr>
+      </w:pPr>
+      <w:r>
+        <w:rPr>
+          <w:noProof/>
+          <w:lang w:val="en-US"/>
+        </w:rPr>
+        <mc:AlternateContent>
+          <mc:Choice Requires="wps">
+            <w:drawing>
+              <wp:anchor distT="0" distB="0" distL="114300" distR="114300" simplePos="0" relativeHeight="251835392" behindDoc="0" locked="0" layoutInCell="1" allowOverlap="1" wp14:anchorId="7CA132C0" wp14:editId="26B6E7EB">
+                <wp:simplePos x="0" y="0"/>
+                <wp:positionH relativeFrom="column">
+                  <wp:posOffset>485775</wp:posOffset>
+                </wp:positionH>
+                <wp:positionV relativeFrom="paragraph">
+                  <wp:posOffset>90170</wp:posOffset>
+                </wp:positionV>
+                <wp:extent cx="595424" cy="0"/>
+                <wp:effectExtent l="0" t="76200" r="14605" b="95250"/>
+                <wp:wrapNone/>
+                <wp:docPr id="69" name="Straight Arrow Connector 69"/>
+                <wp:cNvGraphicFramePr/>
+                <a:graphic xmlns:a="http://schemas.openxmlformats.org/drawingml/2006/main">
+                  <a:graphicData uri="http://schemas.microsoft.com/office/word/2010/wordprocessingShape">
+                    <wps:wsp>
+                      <wps:cNvCnPr/>
+                      <wps:spPr>
+                        <a:xfrm>
+                          <a:off x="0" y="0"/>
+                          <a:ext cx="595424" cy="0"/>
+                        </a:xfrm>
+                        <a:prstGeom prst="straightConnector1">
+                          <a:avLst/>
+                        </a:prstGeom>
+                        <a:ln>
+                          <a:tailEnd type="triangle"/>
+                        </a:ln>
+                      </wps:spPr>
+                      <wps:style>
+                        <a:lnRef idx="1">
+                          <a:schemeClr val="accent1"/>
+                        </a:lnRef>
+                        <a:fillRef idx="0">
+                          <a:schemeClr val="accent1"/>
+                        </a:fillRef>
+                        <a:effectRef idx="0">
+                          <a:schemeClr val="accent1"/>
+                        </a:effectRef>
+                        <a:fontRef idx="minor">
+                          <a:schemeClr val="tx1"/>
+                        </a:fontRef>
+                      </wps:style>
+                      <wps:bodyPr/>
+                    </wps:wsp>
+                  </a:graphicData>
+                </a:graphic>
+              </wp:anchor>
+            </w:drawing>
+          </mc:Choice>
+          <mc:Fallback>
+            <w:pict>
+              <v:shape w14:anchorId="567A8778" id="Straight Arrow Connector 69" o:spid="_x0000_s1026" type="#_x0000_t32" style="position:absolute;margin-left:38.25pt;margin-top:7.1pt;width:46.9pt;height:0;z-index:251835392;visibility:visible;mso-wrap-style:square;mso-wrap-distance-left:9pt;mso-wrap-distance-top:0;mso-wrap-distance-right:9pt;mso-wrap-distance-bottom:0;mso-position-horizontal:absolute;mso-position-horizontal-relative:text;mso-position-vertical:absolute;mso-position-vertical-relative:text" o:gfxdata="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" strokecolor="#4472c4 [3204]" strokeweight=".5pt">
+                <v:stroke endarrow="block" joinstyle="miter"/>
+              </v:shape>
+            </w:pict>
+          </mc:Fallback>
+        </mc:AlternateContent>
+      </w:r>
+      <w:r>
+        <w:rPr>
+          <w:lang w:val="en-US"/>
+        </w:rPr>
+        <w:t>&lt;SST5&gt;</w:t>
+      </w:r>
+      <w:r>
+        <w:rPr>
+          <w:lang w:val="en-US"/>
+        </w:rPr>
+        <w:tab/>
+        <w:t>]&lt;SST4&gt;|&lt;E&gt;]&lt;opt&gt; ID &lt;opt2&gt;</w:t>
+      </w:r>
+    </w:p>
+    <w:p>
+      <w:pPr>
+        <w:tabs>
+          <w:tab w:val="left" w:pos="2026"/>
+        </w:tabs>
+        <w:rPr>
+          <w:lang w:val="en-US"/>
+        </w:rPr>
+      </w:pPr>
+      <w:r>
+        <w:rPr>
+          <w:noProof/>
+          <w:lang w:val="en-US"/>
+        </w:rPr>
+        <mc:AlternateContent>
+          <mc:Choice Requires="wps">
+            <w:drawing>
+              <wp:anchor distT="0" distB="0" distL="114300" distR="114300" simplePos="0" relativeHeight="251837440" behindDoc="0" locked="0" layoutInCell="1" allowOverlap="1" wp14:anchorId="035940E7" wp14:editId="3AD9B4CD">
+                <wp:simplePos x="0" y="0"/>
+                <wp:positionH relativeFrom="column">
+                  <wp:posOffset>523875</wp:posOffset>
+                </wp:positionH>
+                <wp:positionV relativeFrom="paragraph">
+                  <wp:posOffset>85725</wp:posOffset>
+                </wp:positionV>
+                <wp:extent cx="595424" cy="0"/>
+                <wp:effectExtent l="0" t="76200" r="14605" b="95250"/>
+                <wp:wrapNone/>
+                <wp:docPr id="70" name="Straight Arrow Connector 70"/>
+                <wp:cNvGraphicFramePr/>
+                <a:graphic xmlns:a="http://schemas.openxmlformats.org/drawingml/2006/main">
+                  <a:graphicData uri="http://schemas.microsoft.com/office/word/2010/wordprocessingShape">
+                    <wps:wsp>
+                      <wps:cNvCnPr/>
+                      <wps:spPr>
+                        <a:xfrm>
+                          <a:off x="0" y="0"/>
+                          <a:ext cx="595424" cy="0"/>
+                        </a:xfrm>
+                        <a:prstGeom prst="straightConnector1">
+                          <a:avLst/>
+                        </a:prstGeom>
+                        <a:ln>
+                          <a:tailEnd type="triangle"/>
+                        </a:ln>
+                      </wps:spPr>
+                      <wps:style>
+                        <a:lnRef idx="1">
+                          <a:schemeClr val="accent1"/>
+                        </a:lnRef>
+                        <a:fillRef idx="0">
+                          <a:schemeClr val="accent1"/>
+                        </a:fillRef>
+                        <a:effectRef idx="0">
+                          <a:schemeClr val="accent1"/>
+                        </a:effectRef>
+                        <a:fontRef idx="minor">
+                          <a:schemeClr val="tx1"/>
+                        </a:fontRef>
+                      </wps:style>
+                      <wps:bodyPr/>
+                    </wps:wsp>
+                  </a:graphicData>
+                </a:graphic>
+              </wp:anchor>
+            </w:drawing>
+          </mc:Choice>
+          <mc:Fallback>
+            <w:pict>
+              <v:shape w14:anchorId="44139DB7" id="Straight Arrow Connector 70" o:spid="_x0000_s1026" type="#_x0000_t32" style="position:absolute;margin-left:41.25pt;margin-top:6.75pt;width:46.9pt;height:0;z-index:251837440;visibility:visible;mso-wrap-style:square;mso-wrap-distance-left:9pt;mso-wrap-distance-top:0;mso-wrap-distance-right:9pt;mso-wrap-distance-bottom:0;mso-position-horizontal:absolute;mso-position-horizontal-relative:text;mso-position-vertical:absolute;mso-position-vertical-relative:text" o:gfxdata="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" strokecolor="#4472c4 [3204]" strokeweight=".5pt">
+                <v:stroke endarrow="block" joinstyle="miter"/>
+              </v:shape>
+            </w:pict>
+          </mc:Fallback>
+        </mc:AlternateContent>
+      </w:r>
+      <w:r>
+        <w:rPr>
+          <w:lang w:val="en-US"/>
+        </w:rPr>
+        <w:t>&lt;SST6&gt;</w:t>
+      </w:r>
+      <w:r>
+        <w:rPr>
+          <w:lang w:val="en-US"/>
+        </w:rPr>
+        <w:tab/>
+      </w:r>
+      <w:r>
+        <w:rPr>
+          <w:lang w:val="en-US"/>
+        </w:rPr>
+        <w:t>ID&lt;D</w:t>
+      </w:r>
+      <w:r>
+        <w:rPr>
+          <w:lang w:val="en-US"/>
+        </w:rPr>
+        <w:t>T</w:t>
+      </w:r>
+      <w:r>
+        <w:rPr>
+          <w:lang w:val="en-US"/>
+        </w:rPr>
+        <w:t>’&gt; ID&lt;M&gt;;</w:t>
+      </w:r>
+      <w:r>
+        <w:rPr>
+          <w:lang w:val="en-US"/>
+        </w:rPr>
+        <w:t>|</w:t>
+      </w:r>
+      <w:r>
+        <w:rPr>
+          <w:lang w:val="en-US"/>
+        </w:rPr>
+        <w:t xml:space="preserve"> </w:t>
+      </w:r>
+      <w:r>
+        <w:rPr>
+          <w:lang w:val="en-US"/>
+        </w:rPr>
+        <w:t>D</w:t>
+      </w:r>
+      <w:r>
+        <w:rPr>
+          <w:lang w:val="en-US"/>
+        </w:rPr>
+        <w:t>T</w:t>
+      </w:r>
+      <w:r>
+        <w:rPr>
+          <w:lang w:val="en-US"/>
+        </w:rPr>
+        <w:t>&lt;D</w:t>
+      </w:r>
+      <w:r>
+        <w:rPr>
+          <w:lang w:val="en-US"/>
+        </w:rPr>
+        <w:t>T</w:t>
+      </w:r>
+      <w:r>
+        <w:rPr>
+          <w:lang w:val="en-US"/>
+        </w:rPr>
+        <w:t>’&gt; ID&lt;M&gt;</w:t>
+      </w:r>
+      <w:r>
+        <w:rPr>
+          <w:lang w:val="en-US"/>
+        </w:rPr>
+        <w:t>;</w:t>
+      </w:r>
+    </w:p>
+    <w:p>
+      <w:pPr>
+        <w:tabs>
+          <w:tab w:val="left" w:pos="1691"/>
+        </w:tabs>
+        <w:rPr>
+          <w:lang w:val="en-US"/>
+        </w:rPr>
+      </w:pPr>
+      <w:r>
+        <w:rPr>
+          <w:noProof/>
+          <w:lang w:val="en-US"/>
+        </w:rPr>
+        <mc:AlternateContent>
+          <mc:Choice Requires="wps">
+            <w:drawing>
+              <wp:anchor distT="0" distB="0" distL="114300" distR="114300" simplePos="0" relativeHeight="251839488" behindDoc="0" locked="0" layoutInCell="1" allowOverlap="1" wp14:anchorId="22060898" wp14:editId="6C8D7A81">
+                <wp:simplePos x="0" y="0"/>
+                <wp:positionH relativeFrom="column">
+                  <wp:posOffset>571500</wp:posOffset>
+                </wp:positionH>
+                <wp:positionV relativeFrom="paragraph">
+                  <wp:posOffset>66675</wp:posOffset>
+                </wp:positionV>
+                <wp:extent cx="595424" cy="0"/>
+                <wp:effectExtent l="0" t="76200" r="14605" b="95250"/>
+                <wp:wrapNone/>
+                <wp:docPr id="72" name="Straight Arrow Connector 72"/>
+                <wp:cNvGraphicFramePr/>
+                <a:graphic xmlns:a="http://schemas.openxmlformats.org/drawingml/2006/main">
+                  <a:graphicData uri="http://schemas.microsoft.com/office/word/2010/wordprocessingShape">
+                    <wps:wsp>
+                      <wps:cNvCnPr/>
+                      <wps:spPr>
+                        <a:xfrm>
+                          <a:off x="0" y="0"/>
+                          <a:ext cx="595424" cy="0"/>
+                        </a:xfrm>
+                        <a:prstGeom prst="straightConnector1">
+                          <a:avLst/>
+                        </a:prstGeom>
+                        <a:ln>
+                          <a:tailEnd type="triangle"/>
+                        </a:ln>
+                      </wps:spPr>
+                      <wps:style>
+                        <a:lnRef idx="1">
+                          <a:schemeClr val="accent1"/>
+                        </a:lnRef>
+                        <a:fillRef idx="0">
+                          <a:schemeClr val="accent1"/>
+                        </a:fillRef>
+                        <a:effectRef idx="0">
+                          <a:schemeClr val="accent1"/>
+                        </a:effectRef>
+                        <a:fontRef idx="minor">
+                          <a:schemeClr val="tx1"/>
+                        </a:fontRef>
+                      </wps:style>
+                      <wps:bodyPr/>
+                    </wps:wsp>
+                  </a:graphicData>
+                </a:graphic>
+              </wp:anchor>
+            </w:drawing>
+          </mc:Choice>
+          <mc:Fallback>
+            <w:pict>
+              <v:shape w14:anchorId="2429C7D9" id="Straight Arrow Connector 72" o:spid="_x0000_s1026" type="#_x0000_t32" style="position:absolute;margin-left:45pt;margin-top:5.25pt;width:46.9pt;height:0;z-index:251839488;visibility:visible;mso-wrap-style:square;mso-wrap-distance-left:9pt;mso-wrap-distance-top:0;mso-wrap-distance-right:9pt;mso-wrap-distance-bottom:0;mso-position-horizontal:absolute;mso-position-horizontal-relative:text;mso-position-vertical:absolute;mso-position-vertical-relative:text" o:gfxdata="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" strokecolor="#4472c4 [3204]" strokeweight=".5pt">
+                <v:stroke endarrow="block" joinstyle="miter"/>
+              </v:shape>
+            </w:pict>
+          </mc:Fallback>
+        </mc:AlternateContent>
+      </w:r>
+      <w:r>
+        <w:rPr>
+          <w:lang w:val="en-US"/>
+        </w:rPr>
+        <w:t>&lt;SST7&gt;</w:t>
+      </w:r>
+      <w:r>
+        <w:rPr>
+          <w:lang w:val="en-US"/>
+        </w:rPr>
+        <w:tab/>
+      </w:r>
+      <w:r>
+        <w:rPr>
+          <w:lang w:val="en-US"/>
+        </w:rPr>
+        <w:t xml:space="preserve">    </w:t>
+      </w:r>
+      <w:r>
+        <w:rPr>
+          <w:lang w:val="en-US"/>
+        </w:rPr>
+        <w:t xml:space="preserve">= </w:t>
+      </w:r>
+      <w:r>
+        <w:rPr>
+          <w:lang w:val="en-US"/>
+        </w:rPr>
+        <w:t>&lt;SST12&gt;;</w:t>
+      </w:r>
+      <w:r>
+        <w:rPr>
+          <w:lang w:val="en-US"/>
+        </w:rPr>
+        <w:t>|&lt;M’&gt;</w:t>
+      </w:r>
+    </w:p>
+    <w:p>
+      <w:pPr>
+        <w:tabs>
+          <w:tab w:val="left" w:pos="2026"/>
+        </w:tabs>
+        <w:rPr>
+          <w:lang w:val="en-US"/>
+        </w:rPr>
+      </w:pPr>
+      <w:bookmarkStart w:id="0" w:name="_GoBack"/>
+      <w:bookmarkEnd w:id="0"/>
+    </w:p>
+    <w:p>
+      <w:pPr>
+        <w:tabs>
+          <w:tab w:val="left" w:pos="2026"/>
+        </w:tabs>
+        <w:rPr>
+          <w:lang w:val="en-US"/>
+        </w:rPr>
+      </w:pPr>
+      <w:r>
+        <w:rPr>
+          <w:noProof/>
+          <w:lang w:val="en-US"/>
+        </w:rPr>
+        <mc:AlternateContent>
+          <mc:Choice Requires="wps">
+            <w:drawing>
+              <wp:anchor distT="0" distB="0" distL="114300" distR="114300" simplePos="0" relativeHeight="251841536" behindDoc="0" locked="0" layoutInCell="1" allowOverlap="1" wp14:anchorId="387033D0" wp14:editId="6EF8E7A0">
+                <wp:simplePos x="0" y="0"/>
+                <wp:positionH relativeFrom="column">
+                  <wp:posOffset>466725</wp:posOffset>
+                </wp:positionH>
+                <wp:positionV relativeFrom="paragraph">
+                  <wp:posOffset>85725</wp:posOffset>
+                </wp:positionV>
+                <wp:extent cx="595424" cy="0"/>
+                <wp:effectExtent l="0" t="76200" r="14605" b="95250"/>
+                <wp:wrapNone/>
+                <wp:docPr id="73" name="Straight Arrow Connector 73"/>
+                <wp:cNvGraphicFramePr/>
+                <a:graphic xmlns:a="http://schemas.openxmlformats.org/drawingml/2006/main">
+                  <a:graphicData uri="http://schemas.microsoft.com/office/word/2010/wordprocessingShape">
+                    <wps:wsp>
+                      <wps:cNvCnPr/>
+                      <wps:spPr>
+                        <a:xfrm>
+                          <a:off x="0" y="0"/>
+                          <a:ext cx="595424" cy="0"/>
+                        </a:xfrm>
+                        <a:prstGeom prst="straightConnector1">
+                          <a:avLst/>
+                        </a:prstGeom>
+                        <a:ln>
+                          <a:tailEnd type="triangle"/>
+                        </a:ln>
+                      </wps:spPr>
+                      <wps:style>
+                        <a:lnRef idx="1">
+                          <a:schemeClr val="accent1"/>
+                        </a:lnRef>
+                        <a:fillRef idx="0">
+                          <a:schemeClr val="accent1"/>
+                        </a:fillRef>
+                        <a:effectRef idx="0">
+                          <a:schemeClr val="accent1"/>
+                        </a:effectRef>
+                        <a:fontRef idx="minor">
+                          <a:schemeClr val="tx1"/>
+                        </a:fontRef>
+                      </wps:style>
+                      <wps:bodyPr/>
+                    </wps:wsp>
+                  </a:graphicData>
+                </a:graphic>
+              </wp:anchor>
+            </w:drawing>
+          </mc:Choice>
+          <mc:Fallback>
+            <w:pict>
+              <v:shape w14:anchorId="48027E11" id="Straight Arrow Connector 73" o:spid="_x0000_s1026" type="#_x0000_t32" style="position:absolute;margin-left:36.75pt;margin-top:6.75pt;width:46.9pt;height:0;z-index:251841536;visibility:visible;mso-wrap-style:square;mso-wrap-distance-left:9pt;mso-wrap-distance-top:0;mso-wrap-distance-right:9pt;mso-wrap-distance-bottom:0;mso-position-horizontal:absolute;mso-position-horizontal-relative:text;mso-position-vertical:absolute;mso-position-vertical-relative:text" o:gfxdata="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" strokecolor="#4472c4 [3204]" strokeweight=".5pt">
+                <v:stroke endarrow="block" joinstyle="miter"/>
+              </v:shape>
+            </w:pict>
+          </mc:Fallback>
+        </mc:AlternateContent>
+      </w:r>
+      <w:r>
+        <w:rPr>
+          <w:lang w:val="en-US"/>
+        </w:rPr>
+        <w:t>&lt;SST8&gt;</w:t>
+      </w:r>
+      <w:r>
+        <w:rPr>
+          <w:lang w:val="en-US"/>
+        </w:rPr>
+        <w:tab/>
+      </w:r>
+      <w:r>
+        <w:rPr>
+          <w:lang w:val="en-US"/>
+        </w:rPr>
+        <w:t>[] ID &lt;M&gt;</w:t>
+      </w:r>
+      <w:r>
+        <w:rPr>
+          <w:lang w:val="en-US"/>
+        </w:rPr>
+        <w:t>|ID&lt;M&gt;</w:t>
+      </w:r>
+    </w:p>
+    <w:p>
+      <w:pPr>
+        <w:tabs>
+          <w:tab w:val="left" w:pos="2026"/>
+        </w:tabs>
+        <w:rPr>
+          <w:lang w:val="en-US"/>
+        </w:rPr>
+      </w:pPr>
+      <w:r>
+        <w:rPr>
+          <w:noProof/>
+          <w:lang w:val="en-US"/>
+        </w:rPr>
+        <mc:AlternateContent>
+          <mc:Choice Requires="wps">
+            <w:drawing>
+              <wp:anchor distT="0" distB="0" distL="114300" distR="114300" simplePos="0" relativeHeight="251843584" behindDoc="0" locked="0" layoutInCell="1" allowOverlap="1" wp14:anchorId="73A433A4" wp14:editId="2F1BB3C9">
+                <wp:simplePos x="0" y="0"/>
+                <wp:positionH relativeFrom="column">
+                  <wp:posOffset>533400</wp:posOffset>
+                </wp:positionH>
+                <wp:positionV relativeFrom="paragraph">
+                  <wp:posOffset>85725</wp:posOffset>
+                </wp:positionV>
+                <wp:extent cx="595424" cy="0"/>
+                <wp:effectExtent l="0" t="76200" r="14605" b="95250"/>
+                <wp:wrapNone/>
+                <wp:docPr id="74" name="Straight Arrow Connector 74"/>
+                <wp:cNvGraphicFramePr/>
+                <a:graphic xmlns:a="http://schemas.openxmlformats.org/drawingml/2006/main">
+                  <a:graphicData uri="http://schemas.microsoft.com/office/word/2010/wordprocessingShape">
+                    <wps:wsp>
+                      <wps:cNvCnPr/>
+                      <wps:spPr>
+                        <a:xfrm>
+                          <a:off x="0" y="0"/>
+                          <a:ext cx="595424" cy="0"/>
+                        </a:xfrm>
+                        <a:prstGeom prst="straightConnector1">
+                          <a:avLst/>
+                        </a:prstGeom>
+                        <a:ln>
+                          <a:tailEnd type="triangle"/>
+                        </a:ln>
+                      </wps:spPr>
+                      <wps:style>
+                        <a:lnRef idx="1">
+                          <a:schemeClr val="accent1"/>
+                        </a:lnRef>
+                        <a:fillRef idx="0">
+                          <a:schemeClr val="accent1"/>
+                        </a:fillRef>
+                        <a:effectRef idx="0">
+                          <a:schemeClr val="accent1"/>
+                        </a:effectRef>
+                        <a:fontRef idx="minor">
+                          <a:schemeClr val="tx1"/>
+                        </a:fontRef>
+                      </wps:style>
+                      <wps:bodyPr/>
+                    </wps:wsp>
+                  </a:graphicData>
+                </a:graphic>
+              </wp:anchor>
+            </w:drawing>
+          </mc:Choice>
+          <mc:Fallback>
+            <w:pict>
+              <v:shape w14:anchorId="7A383238" id="Straight Arrow Connector 74" o:spid="_x0000_s1026" type="#_x0000_t32" style="position:absolute;margin-left:42pt;margin-top:6.75pt;width:46.9pt;height:0;z-index:251843584;visibility:visible;mso-wrap-style:square;mso-wrap-distance-left:9pt;mso-wrap-distance-top:0;mso-wrap-distance-right:9pt;mso-wrap-distance-bottom:0;mso-position-horizontal:absolute;mso-position-horizontal-relative:text;mso-position-vertical:absolute;mso-position-vertical-relative:text" o:gfxdata="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" strokecolor="#4472c4 [3204]" strokeweight=".5pt">
+                <v:stroke endarrow="block" joinstyle="miter"/>
+              </v:shape>
+            </w:pict>
+          </mc:Fallback>
+        </mc:AlternateContent>
+      </w:r>
+      <w:r>
+        <w:rPr>
+          <w:lang w:val="en-US"/>
+        </w:rPr>
+        <w:t>&lt;SST9&gt;</w:t>
+      </w:r>
+      <w:r>
+        <w:rPr>
+          <w:lang w:val="en-US"/>
+        </w:rPr>
+        <w:tab/>
+      </w:r>
+      <w:r>
+        <w:rPr>
+          <w:lang w:val="en-US"/>
+        </w:rPr>
+        <w:t>&lt;E&gt;]&lt;opt&gt; ID&lt;opt2&gt;</w:t>
+      </w:r>
+      <w:r>
+        <w:rPr>
+          <w:lang w:val="en-US"/>
+        </w:rPr>
+        <w:t>|]&lt;SST8&gt;</w:t>
+      </w:r>
+    </w:p>
+    <w:p>
+      <w:pPr>
+        <w:tabs>
+          <w:tab w:val="left" w:pos="2026"/>
+        </w:tabs>
+        <w:rPr>
+          <w:lang w:val="en-US"/>
+        </w:rPr>
+      </w:pPr>
+      <w:r>
+        <w:rPr>
+          <w:noProof/>
+          <w:lang w:val="en-US"/>
+        </w:rPr>
+        <mc:AlternateContent>
+          <mc:Choice Requires="wps">
+            <w:drawing>
+              <wp:anchor distT="0" distB="0" distL="114300" distR="114300" simplePos="0" relativeHeight="251845632" behindDoc="0" locked="0" layoutInCell="1" allowOverlap="1" wp14:anchorId="11D84811" wp14:editId="1DBE354B">
+                <wp:simplePos x="0" y="0"/>
+                <wp:positionH relativeFrom="column">
+                  <wp:posOffset>552450</wp:posOffset>
+                </wp:positionH>
+                <wp:positionV relativeFrom="paragraph">
+                  <wp:posOffset>85725</wp:posOffset>
+                </wp:positionV>
+                <wp:extent cx="595424" cy="0"/>
+                <wp:effectExtent l="0" t="76200" r="14605" b="95250"/>
+                <wp:wrapNone/>
+                <wp:docPr id="75" name="Straight Arrow Connector 75"/>
+                <wp:cNvGraphicFramePr/>
+                <a:graphic xmlns:a="http://schemas.openxmlformats.org/drawingml/2006/main">
+                  <a:graphicData uri="http://schemas.microsoft.com/office/word/2010/wordprocessingShape">
+                    <wps:wsp>
+                      <wps:cNvCnPr/>
+                      <wps:spPr>
+                        <a:xfrm>
+                          <a:off x="0" y="0"/>
+                          <a:ext cx="595424" cy="0"/>
+                        </a:xfrm>
+                        <a:prstGeom prst="straightConnector1">
+                          <a:avLst/>
+                        </a:prstGeom>
+                        <a:ln>
+                          <a:tailEnd type="triangle"/>
+                        </a:ln>
+                      </wps:spPr>
+                      <wps:style>
+                        <a:lnRef idx="1">
+                          <a:schemeClr val="accent1"/>
+                        </a:lnRef>
+                        <a:fillRef idx="0">
+                          <a:schemeClr val="accent1"/>
+                        </a:fillRef>
+                        <a:effectRef idx="0">
+                          <a:schemeClr val="accent1"/>
+                        </a:effectRef>
+                        <a:fontRef idx="minor">
+                          <a:schemeClr val="tx1"/>
+                        </a:fontRef>
+                      </wps:style>
+                      <wps:bodyPr/>
+                    </wps:wsp>
+                  </a:graphicData>
+                </a:graphic>
+              </wp:anchor>
+            </w:drawing>
+          </mc:Choice>
+          <mc:Fallback>
+            <w:pict>
+              <v:shape w14:anchorId="3E1A016E" id="Straight Arrow Connector 75" o:spid="_x0000_s1026" type="#_x0000_t32" style="position:absolute;margin-left:43.5pt;margin-top:6.75pt;width:46.9pt;height:0;z-index:251845632;visibility:visible;mso-wrap-style:square;mso-wrap-distance-left:9pt;mso-wrap-distance-top:0;mso-wrap-distance-right:9pt;mso-wrap-distance-bottom:0;mso-position-horizontal:absolute;mso-position-horizontal-relative:text;mso-position-vertical:absolute;mso-position-vertical-relative:text" o:gfxdata="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" strokecolor="#4472c4 [3204]" strokeweight=".5pt">
+                <v:stroke endarrow="block" joinstyle="miter"/>
+              </v:shape>
+            </w:pict>
+          </mc:Fallback>
+        </mc:AlternateContent>
+      </w:r>
+      <w:r>
+        <w:rPr>
+          <w:lang w:val="en-US"/>
+        </w:rPr>
+        <w:t>&lt;SST10&gt;</w:t>
+      </w:r>
+      <w:r>
+        <w:rPr>
+          <w:lang w:val="en-US"/>
+        </w:rPr>
+        <w:tab/>
+      </w:r>
+      <w:r>
+        <w:rPr>
+          <w:lang w:val="en-US"/>
+        </w:rPr>
+        <w:t>=</w:t>
+      </w:r>
+      <w:r>
+        <w:rPr>
+          <w:lang w:val="en-US"/>
+        </w:rPr>
+        <w:t>&lt;SST12&gt;</w:t>
+      </w:r>
+      <w:r>
+        <w:rPr>
+          <w:lang w:val="en-US"/>
+        </w:rPr>
+        <w:t>|&lt;M’&gt;</w:t>
+      </w:r>
+      <w:r>
+        <w:rPr>
+          <w:lang w:val="en-US"/>
+        </w:rPr>
+        <w:t xml:space="preserve">| </w:t>
+      </w:r>
+      <w:r>
+        <w:rPr>
+          <w:lang w:val="en-US"/>
+        </w:rPr>
+        <w:t>&lt;P””&gt;=&lt;Q&gt;</w:t>
+      </w:r>
+      <w:r>
+        <w:rPr>
+          <w:lang w:val="en-US"/>
+        </w:rPr>
+        <w:t xml:space="preserve"> </w:t>
+      </w:r>
+      <w:r>
+        <w:rPr>
+          <w:lang w:val="en-US"/>
+        </w:rPr>
+        <w:t>(&lt;ARGS</w:t>
+      </w:r>
+      <w:r>
+        <w:rPr>
+          <w:lang w:val="en-US"/>
+        </w:rPr>
+        <w:t>2</w:t>
+      </w:r>
+      <w:r>
+        <w:rPr>
+          <w:lang w:val="en-US"/>
+        </w:rPr>
+        <w:t>&gt;)</w:t>
+      </w:r>
+    </w:p>
+    <w:p>
+      <w:pPr>
+        <w:tabs>
+          <w:tab w:val="left" w:pos="2026"/>
+        </w:tabs>
+        <w:rPr>
+          <w:lang w:val="en-US"/>
+        </w:rPr>
+      </w:pPr>
+      <w:r>
+        <w:rPr>
+          <w:noProof/>
+          <w:lang w:val="en-US"/>
+        </w:rPr>
+        <mc:AlternateContent>
+          <mc:Choice Requires="wps">
+            <w:drawing>
+              <wp:anchor distT="0" distB="0" distL="114300" distR="114300" simplePos="0" relativeHeight="251847680" behindDoc="0" locked="0" layoutInCell="1" allowOverlap="1" wp14:anchorId="6F16E349" wp14:editId="79366721">
+                <wp:simplePos x="0" y="0"/>
+                <wp:positionH relativeFrom="column">
+                  <wp:posOffset>614045</wp:posOffset>
+                </wp:positionH>
+                <wp:positionV relativeFrom="paragraph">
+                  <wp:posOffset>114935</wp:posOffset>
+                </wp:positionV>
+                <wp:extent cx="595424" cy="0"/>
+                <wp:effectExtent l="0" t="76200" r="14605" b="95250"/>
+                <wp:wrapNone/>
+                <wp:docPr id="76" name="Straight Arrow Connector 76"/>
+                <wp:cNvGraphicFramePr/>
+                <a:graphic xmlns:a="http://schemas.openxmlformats.org/drawingml/2006/main">
+                  <a:graphicData uri="http://schemas.microsoft.com/office/word/2010/wordprocessingShape">
+                    <wps:wsp>
+                      <wps:cNvCnPr/>
+                      <wps:spPr>
+                        <a:xfrm>
+                          <a:off x="0" y="0"/>
+                          <a:ext cx="595424" cy="0"/>
+                        </a:xfrm>
+                        <a:prstGeom prst="straightConnector1">
+                          <a:avLst/>
+                        </a:prstGeom>
+                        <a:ln>
+                          <a:tailEnd type="triangle"/>
+                        </a:ln>
+                      </wps:spPr>
+                      <wps:style>
+                        <a:lnRef idx="1">
+                          <a:schemeClr val="accent1"/>
+                        </a:lnRef>
+                        <a:fillRef idx="0">
+                          <a:schemeClr val="accent1"/>
+                        </a:fillRef>
+                        <a:effectRef idx="0">
+                          <a:schemeClr val="accent1"/>
+                        </a:effectRef>
+                        <a:fontRef idx="minor">
+                          <a:schemeClr val="tx1"/>
+                        </a:fontRef>
+                      </wps:style>
+                      <wps:bodyPr/>
+                    </wps:wsp>
+                  </a:graphicData>
+                </a:graphic>
+              </wp:anchor>
+            </w:drawing>
+          </mc:Choice>
+          <mc:Fallback>
+            <w:pict>
+              <v:shape w14:anchorId="0F750547" id="Straight Arrow Connector 76" o:spid="_x0000_s1026" type="#_x0000_t32" style="position:absolute;margin-left:48.35pt;margin-top:9.05pt;width:46.9pt;height:0;z-index:251847680;visibility:visible;mso-wrap-style:square;mso-wrap-distance-left:9pt;mso-wrap-distance-top:0;mso-wrap-distance-right:9pt;mso-wrap-distance-bottom:0;mso-position-horizontal:absolute;mso-position-horizontal-relative:text;mso-position-vertical:absolute;mso-position-vertical-relative:text" o:gfxdata="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" strokecolor="#4472c4 [3204]" strokeweight=".5pt">
+                <v:stroke endarrow="block" joinstyle="miter"/>
+              </v:shape>
+            </w:pict>
+          </mc:Fallback>
+        </mc:AlternateContent>
+      </w:r>
+      <w:r>
+        <w:rPr>
+          <w:lang w:val="en-US"/>
+        </w:rPr>
+        <w:t>&lt;SST11&gt;</w:t>
+      </w:r>
+      <w:r>
+        <w:rPr>
+          <w:lang w:val="en-US"/>
+        </w:rPr>
+        <w:tab/>
+        <w:t>]&lt;SS</w:t>
+      </w:r>
+      <w:r>
+        <w:rPr>
+          <w:lang w:val="en-US"/>
+        </w:rPr>
+        <w:t>T13&gt;</w:t>
+      </w:r>
+      <w:r>
+        <w:rPr>
+          <w:lang w:val="en-US"/>
+        </w:rPr>
+        <w:t>|</w:t>
+      </w:r>
+      <w:r>
+        <w:rPr>
+          <w:lang w:val="en-US"/>
+        </w:rPr>
+        <w:t xml:space="preserve"> </w:t>
+      </w:r>
+      <w:r>
+        <w:rPr>
+          <w:lang w:val="en-US"/>
+        </w:rPr>
+        <w:t>&lt;E&gt;]&lt;opt&gt; ID &lt;opt2&gt;</w:t>
+      </w:r>
+    </w:p>
+    <w:p>
+      <w:pPr>
+        <w:tabs>
+          <w:tab w:val="left" w:pos="2026"/>
+        </w:tabs>
+        <w:rPr>
+          <w:lang w:val="en-US"/>
+        </w:rPr>
+      </w:pPr>
+    </w:p>
+    <w:p>
+      <w:pPr>
+        <w:tabs>
+          <w:tab w:val="left" w:pos="2026"/>
+        </w:tabs>
+        <w:rPr>
+          <w:lang w:val="en-US"/>
+        </w:rPr>
+      </w:pPr>
+      <w:r>
+        <w:rPr>
+          <w:noProof/>
+          <w:lang w:val="en-US"/>
+        </w:rPr>
+        <mc:AlternateContent>
+          <mc:Choice Requires="wps">
+            <w:drawing>
+              <wp:anchor distT="0" distB="0" distL="114300" distR="114300" simplePos="0" relativeHeight="251849728" behindDoc="0" locked="0" layoutInCell="1" allowOverlap="1" wp14:anchorId="132C112D" wp14:editId="6BC2CEDB">
+                <wp:simplePos x="0" y="0"/>
+                <wp:positionH relativeFrom="column">
+                  <wp:posOffset>581025</wp:posOffset>
+                </wp:positionH>
+                <wp:positionV relativeFrom="paragraph">
+                  <wp:posOffset>86360</wp:posOffset>
+                </wp:positionV>
+                <wp:extent cx="595424" cy="0"/>
+                <wp:effectExtent l="0" t="76200" r="14605" b="95250"/>
+                <wp:wrapNone/>
+                <wp:docPr id="77" name="Straight Arrow Connector 77"/>
+                <wp:cNvGraphicFramePr/>
+                <a:graphic xmlns:a="http://schemas.openxmlformats.org/drawingml/2006/main">
+                  <a:graphicData uri="http://schemas.microsoft.com/office/word/2010/wordprocessingShape">
+                    <wps:wsp>
+                      <wps:cNvCnPr/>
+                      <wps:spPr>
+                        <a:xfrm>
+                          <a:off x="0" y="0"/>
+                          <a:ext cx="595424" cy="0"/>
+                        </a:xfrm>
+                        <a:prstGeom prst="straightConnector1">
+                          <a:avLst/>
+                        </a:prstGeom>
+                        <a:ln>
+                          <a:tailEnd type="triangle"/>
+                        </a:ln>
+                      </wps:spPr>
+                      <wps:style>
+                        <a:lnRef idx="1">
+                          <a:schemeClr val="accent1"/>
+                        </a:lnRef>
+                        <a:fillRef idx="0">
+                          <a:schemeClr val="accent1"/>
+                        </a:fillRef>
+                        <a:effectRef idx="0">
+                          <a:schemeClr val="accent1"/>
+                        </a:effectRef>
+                        <a:fontRef idx="minor">
+                          <a:schemeClr val="tx1"/>
+                        </a:fontRef>
+                      </wps:style>
+                      <wps:bodyPr/>
+                    </wps:wsp>
+                  </a:graphicData>
+                </a:graphic>
+              </wp:anchor>
+            </w:drawing>
+          </mc:Choice>
+          <mc:Fallback>
+            <w:pict>
+              <v:shape w14:anchorId="41870627" id="Straight Arrow Connector 77" o:spid="_x0000_s1026" type="#_x0000_t32" style="position:absolute;margin-left:45.75pt;margin-top:6.8pt;width:46.9pt;height:0;z-index:251849728;visibility:visible;mso-wrap-style:square;mso-wrap-distance-left:9pt;mso-wrap-distance-top:0;mso-wrap-distance-right:9pt;mso-wrap-distance-bottom:0;mso-position-horizontal:absolute;mso-position-horizontal-relative:text;mso-position-vertical:absolute;mso-position-vertical-relative:text" o:gfxdata="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" strokecolor="#4472c4 [3204]" strokeweight=".5pt">
+                <v:stroke endarrow="block" joinstyle="miter"/>
+              </v:shape>
+            </w:pict>
+          </mc:Fallback>
+        </mc:AlternateContent>
+      </w:r>
+      <w:r>
+        <w:rPr>
+          <w:lang w:val="en-US"/>
+        </w:rPr>
+        <w:t>&lt;SST12&gt;</w:t>
+      </w:r>
+      <w:r>
+        <w:rPr>
+          <w:lang w:val="en-US"/>
+        </w:rPr>
+        <w:tab/>
+      </w:r>
+      <w:r>
+        <w:rPr>
+          <w:lang w:val="en-US"/>
+        </w:rPr>
+        <w:t>new &lt;DT&gt; (&lt;ARGS2&gt;)</w:t>
+      </w:r>
+      <w:r>
+        <w:rPr>
+          <w:lang w:val="en-US"/>
+        </w:rPr>
+        <w:t>|&lt;OE&gt;&lt;M’&gt;</w:t>
+      </w:r>
+    </w:p>
+    <w:p>
+      <w:pPr>
+        <w:tabs>
+          <w:tab w:val="left" w:pos="2026"/>
+        </w:tabs>
+        <w:rPr>
+          <w:lang w:val="en-US"/>
+        </w:rPr>
+      </w:pPr>
+      <w:r>
+        <w:rPr>
+          <w:noProof/>
+          <w:lang w:val="en-US"/>
+        </w:rPr>
+        <mc:AlternateContent>
+          <mc:Choice Requires="wps">
+            <w:drawing>
+              <wp:anchor distT="0" distB="0" distL="114300" distR="114300" simplePos="0" relativeHeight="251851776" behindDoc="0" locked="0" layoutInCell="1" allowOverlap="1" wp14:anchorId="06A34094" wp14:editId="42AA7BD4">
+                <wp:simplePos x="0" y="0"/>
+                <wp:positionH relativeFrom="column">
+                  <wp:posOffset>581025</wp:posOffset>
+                </wp:positionH>
+                <wp:positionV relativeFrom="paragraph">
+                  <wp:posOffset>86360</wp:posOffset>
+                </wp:positionV>
+                <wp:extent cx="595424" cy="0"/>
+                <wp:effectExtent l="0" t="76200" r="14605" b="95250"/>
+                <wp:wrapNone/>
+                <wp:docPr id="78" name="Straight Arrow Connector 78"/>
+                <wp:cNvGraphicFramePr/>
+                <a:graphic xmlns:a="http://schemas.openxmlformats.org/drawingml/2006/main">
+                  <a:graphicData uri="http://schemas.microsoft.com/office/word/2010/wordprocessingShape">
+                    <wps:wsp>
+                      <wps:cNvCnPr/>
+                      <wps:spPr>
+                        <a:xfrm>
+                          <a:off x="0" y="0"/>
+                          <a:ext cx="595424" cy="0"/>
+                        </a:xfrm>
+                        <a:prstGeom prst="straightConnector1">
+                          <a:avLst/>
+                        </a:prstGeom>
+                        <a:ln>
+                          <a:tailEnd type="triangle"/>
+                        </a:ln>
+                      </wps:spPr>
+                      <wps:style>
+                        <a:lnRef idx="1">
+                          <a:schemeClr val="accent1"/>
+                        </a:lnRef>
+                        <a:fillRef idx="0">
+                          <a:schemeClr val="accent1"/>
+                        </a:fillRef>
+                        <a:effectRef idx="0">
+                          <a:schemeClr val="accent1"/>
+                        </a:effectRef>
+                        <a:fontRef idx="minor">
+                          <a:schemeClr val="tx1"/>
+                        </a:fontRef>
+                      </wps:style>
+                      <wps:bodyPr/>
+                    </wps:wsp>
+                  </a:graphicData>
+                </a:graphic>
+              </wp:anchor>
+            </w:drawing>
+          </mc:Choice>
+          <mc:Fallback>
+            <w:pict>
+              <v:shape w14:anchorId="065DF7B9" id="Straight Arrow Connector 78" o:spid="_x0000_s1026" type="#_x0000_t32" style="position:absolute;margin-left:45.75pt;margin-top:6.8pt;width:46.9pt;height:0;z-index:251851776;visibility:visible;mso-wrap-style:square;mso-wrap-distance-left:9pt;mso-wrap-distance-top:0;mso-wrap-distance-right:9pt;mso-wrap-distance-bottom:0;mso-position-horizontal:absolute;mso-position-horizontal-relative:text;mso-position-vertical:absolute;mso-position-vertical-relative:text" o:gfxdata="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" strokecolor="#4472c4 [3204]" strokeweight=".5pt">
+                <v:stroke endarrow="block" joinstyle="miter"/>
+              </v:shape>
+            </w:pict>
+          </mc:Fallback>
+        </mc:AlternateContent>
+      </w:r>
+      <w:r>
+        <w:rPr>
+          <w:lang w:val="en-US"/>
+        </w:rPr>
+        <w:t>&lt;SST13&gt;</w:t>
+      </w:r>
+      <w:r>
+        <w:rPr>
+          <w:lang w:val="en-US"/>
+        </w:rPr>
+        <w:tab/>
+      </w:r>
+      <w:r>
+        <w:rPr>
+          <w:lang w:val="en-US"/>
+        </w:rPr>
+        <w:t>[</w:t>
+      </w:r>
+      <w:r>
+        <w:rPr>
+          <w:lang w:val="en-US"/>
+        </w:rPr>
+        <w:t xml:space="preserve"> </w:t>
+      </w:r>
+      <w:r>
+        <w:rPr>
+          <w:lang w:val="en-US"/>
+        </w:rPr>
+        <w:t>] ID &lt;</w:t>
+      </w:r>
+      <w:r>
+        <w:rPr>
+          <w:lang w:val="en-US"/>
+        </w:rPr>
+        <w:t>SST12</w:t>
+      </w:r>
+      <w:r>
+        <w:rPr>
+          <w:lang w:val="en-US"/>
+        </w:rPr>
+        <w:t>&gt;</w:t>
+      </w:r>
+      <w:r>
+        <w:rPr>
+          <w:lang w:val="en-US"/>
+        </w:rPr>
+        <w:t>;</w:t>
+      </w:r>
+      <w:r>
+        <w:rPr>
+          <w:lang w:val="en-US"/>
+        </w:rPr>
+        <w:t>|ID&lt;</w:t>
+      </w:r>
+      <w:r>
+        <w:rPr>
+          <w:lang w:val="en-US"/>
+        </w:rPr>
+        <w:t>SST</w:t>
+      </w:r>
+      <w:r>
+        <w:rPr>
+          <w:lang w:val="en-US"/>
+        </w:rPr>
+        <w:t>7</w:t>
+      </w:r>
+      <w:r>
+        <w:rPr>
+          <w:lang w:val="en-US"/>
+        </w:rPr>
+        <w:t>&gt;</w:t>
+      </w:r>
+      <w:r>
+        <w:rPr>
+          <w:lang w:val="en-US"/>
+        </w:rPr>
+        <w:t>;</w:t>
+      </w:r>
+    </w:p>
+    <w:p>
+      <w:pPr>
+        <w:tabs>
+          <w:tab w:val="left" w:pos="1691"/>
+        </w:tabs>
+        <w:rPr>
+          <w:lang w:val="en-US"/>
+        </w:rPr>
+      </w:pPr>
+      <w:r>
+        <w:rPr>
+          <w:noProof/>
+          <w:lang w:val="en-US"/>
+        </w:rPr>
+        <mc:AlternateContent>
+          <mc:Choice Requires="wps">
+            <w:drawing>
+              <wp:anchor distT="0" distB="0" distL="114300" distR="114300" simplePos="0" relativeHeight="251853824" behindDoc="0" locked="0" layoutInCell="1" allowOverlap="1" wp14:anchorId="23B14993" wp14:editId="63604E30">
+                <wp:simplePos x="0" y="0"/>
+                <wp:positionH relativeFrom="column">
+                  <wp:posOffset>733425</wp:posOffset>
+                </wp:positionH>
+                <wp:positionV relativeFrom="paragraph">
+                  <wp:posOffset>86360</wp:posOffset>
+                </wp:positionV>
+                <wp:extent cx="595424" cy="0"/>
+                <wp:effectExtent l="0" t="76200" r="14605" b="95250"/>
+                <wp:wrapNone/>
+                <wp:docPr id="79" name="Straight Arrow Connector 79"/>
+                <wp:cNvGraphicFramePr/>
+                <a:graphic xmlns:a="http://schemas.openxmlformats.org/drawingml/2006/main">
+                  <a:graphicData uri="http://schemas.microsoft.com/office/word/2010/wordprocessingShape">
+                    <wps:wsp>
+                      <wps:cNvCnPr/>
+                      <wps:spPr>
+                        <a:xfrm>
+                          <a:off x="0" y="0"/>
+                          <a:ext cx="595424" cy="0"/>
+                        </a:xfrm>
+                        <a:prstGeom prst="straightConnector1">
+                          <a:avLst/>
+                        </a:prstGeom>
+                        <a:ln>
+                          <a:tailEnd type="triangle"/>
+                        </a:ln>
+                      </wps:spPr>
+                      <wps:style>
+                        <a:lnRef idx="1">
+                          <a:schemeClr val="accent1"/>
+                        </a:lnRef>
+                        <a:fillRef idx="0">
+                          <a:schemeClr val="accent1"/>
+                        </a:fillRef>
+                        <a:effectRef idx="0">
+                          <a:schemeClr val="accent1"/>
+                        </a:effectRef>
+                        <a:fontRef idx="minor">
+                          <a:schemeClr val="tx1"/>
+                        </a:fontRef>
+                      </wps:style>
+                      <wps:bodyPr/>
+                    </wps:wsp>
+                  </a:graphicData>
+                </a:graphic>
+              </wp:anchor>
+            </w:drawing>
+          </mc:Choice>
+          <mc:Fallback>
+            <w:pict>
+              <v:shape w14:anchorId="5D328553" id="Straight Arrow Connector 79" o:spid="_x0000_s1026" type="#_x0000_t32" style="position:absolute;margin-left:57.75pt;margin-top:6.8pt;width:46.9pt;height:0;z-index:251853824;visibility:visible;mso-wrap-style:square;mso-wrap-distance-left:9pt;mso-wrap-distance-top:0;mso-wrap-distance-right:9pt;mso-wrap-distance-bottom:0;mso-position-horizontal:absolute;mso-position-horizontal-relative:text;mso-position-vertical:absolute;mso-position-vertical-relative:text" o:gfxdata="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" strokecolor="#4472c4 [3204]" strokeweight=".5pt">
+                <v:stroke endarrow="block" joinstyle="miter"/>
+              </v:shape>
+            </w:pict>
+          </mc:Fallback>
+        </mc:AlternateContent>
+      </w:r>
+      <w:r>
+        <w:rPr>
+          <w:lang w:val="en-US"/>
+        </w:rPr>
+        <w:t>&lt;SST14&gt;</w:t>
+      </w:r>
+      <w:r>
+        <w:rPr>
+          <w:lang w:val="en-US"/>
+        </w:rPr>
+        <w:tab/>
+        <w:t xml:space="preserve"> </w:t>
+      </w:r>
+      <w:r>
+        <w:rPr>
+          <w:lang w:val="en-US"/>
+        </w:rPr>
+        <w:t xml:space="preserve">        </w:t>
+      </w:r>
+      <w:r>
+        <w:rPr>
+          <w:lang w:val="en-US"/>
+        </w:rPr>
+        <w:t>=&lt;</w:t>
+      </w:r>
+      <w:r>
+        <w:rPr>
+          <w:lang w:val="en-US"/>
+        </w:rPr>
+        <w:t>SST12&gt;</w:t>
+      </w:r>
+      <w:r>
+        <w:rPr>
+          <w:lang w:val="en-US"/>
+        </w:rPr>
+        <w:t>|&lt;M’&gt;</w:t>
       </w:r>
     </w:p>
     <w:p>
@@ -2870,7 +4497,21 @@
           <w:lang w:val="en-US"/>
         </w:rPr>
         <w:tab/>
-        <w:t>&lt;O_Static&gt;&lt;AM&gt; &lt;DT&gt; ID&lt;M&gt;;</w:t>
+        <w:t>&lt;</w:t>
+      </w:r>
+      <w:proofErr w:type="spellStart"/>
+      <w:r>
+        <w:rPr>
+          <w:lang w:val="en-US"/>
+        </w:rPr>
+        <w:t>O_Static</w:t>
+      </w:r>
+      <w:proofErr w:type="spellEnd"/>
+      <w:r>
+        <w:rPr>
+          <w:lang w:val="en-US"/>
+        </w:rPr>
+        <w:t>&gt;&lt;AM&gt; &lt;DT&gt; ID&lt;M&gt;;</w:t>
       </w:r>
     </w:p>
     <w:p>
@@ -3207,15 +4848,36 @@
         <w:rPr>
           <w:lang w:val="en-US"/>
         </w:rPr>
-        <w:t>&lt;O_Static&gt;</w:t>
+        <w:t>&lt;</w:t>
+      </w:r>
+      <w:proofErr w:type="spellStart"/>
+      <w:r>
+        <w:rPr>
+          <w:lang w:val="en-US"/>
+        </w:rPr>
+        <w:t>O_Static</w:t>
+      </w:r>
+      <w:proofErr w:type="spellEnd"/>
+      <w:r>
+        <w:rPr>
+          <w:lang w:val="en-US"/>
+        </w:rPr>
+        <w:t>&gt;</w:t>
       </w:r>
       <w:r>
         <w:rPr>
           <w:lang w:val="en-US"/>
         </w:rPr>
         <w:tab/>
+      </w:r>
+      <w:proofErr w:type="spellStart"/>
+      <w:r>
+        <w:rPr>
+          <w:lang w:val="en-US"/>
+        </w:rPr>
         <w:t>static|Eps</w:t>
       </w:r>
+      <w:proofErr w:type="spellEnd"/>
     </w:p>
     <w:p>
       <w:pPr>
@@ -3638,8 +5300,16 @@
         <w:rPr>
           <w:lang w:val="en-US"/>
         </w:rPr>
-        <w:t>|true|false</w:t>
-      </w:r>
+        <w:t>|</w:t>
+      </w:r>
+      <w:proofErr w:type="spellStart"/>
+      <w:r>
+        <w:rPr>
+          <w:lang w:val="en-US"/>
+        </w:rPr>
+        <w:t>true|false</w:t>
+      </w:r>
+      <w:proofErr w:type="spellEnd"/>
     </w:p>
     <w:p>
       <w:pPr>
@@ -3665,7 +5335,6 @@
           <w:noProof/>
           <w:lang w:val="en-US"/>
         </w:rPr>
-        <w:lastRenderedPageBreak/>
         <mc:AlternateContent>
           <mc:Choice Requires="wps">
             <w:drawing>
@@ -4767,6 +6436,7 @@
           <w:noProof/>
           <w:lang w:val="en-US"/>
         </w:rPr>
+        <w:lastRenderedPageBreak/>
         <mc:AlternateContent>
           <mc:Choice Requires="wps">
             <w:drawing>
@@ -4840,7 +6510,7 @@
           <w:lang w:val="en-US"/>
         </w:rPr>
         <w:tab/>
-        <w:t>[&lt;OE&gt;]|Eps</w:t>
+        <w:t>[&lt;E&gt;]|Eps</w:t>
       </w:r>
     </w:p>
     <w:p>
@@ -5050,7 +6720,20 @@
           <w:lang w:val="en-US"/>
         </w:rPr>
         <w:tab/>
-        <w:t>floop(</w:t>
+      </w:r>
+      <w:proofErr w:type="spellStart"/>
+      <w:r>
+        <w:rPr>
+          <w:lang w:val="en-US"/>
+        </w:rPr>
+        <w:t>floop</w:t>
+      </w:r>
+      <w:proofErr w:type="spellEnd"/>
+      <w:r>
+        <w:rPr>
+          <w:lang w:val="en-US"/>
+        </w:rPr>
+        <w:t>(</w:t>
       </w:r>
       <w:r>
         <w:rPr>
@@ -5264,7 +6947,21 @@
           <w:lang w:val="en-US"/>
         </w:rPr>
         <w:tab/>
-        <w:t xml:space="preserve">  wloop(&lt;COND&gt;){&lt;MST&gt;}</w:t>
+        <w:t xml:space="preserve">  </w:t>
+      </w:r>
+      <w:proofErr w:type="spellStart"/>
+      <w:r>
+        <w:rPr>
+          <w:lang w:val="en-US"/>
+        </w:rPr>
+        <w:t>wloop</w:t>
+      </w:r>
+      <w:proofErr w:type="spellEnd"/>
+      <w:r>
+        <w:rPr>
+          <w:lang w:val="en-US"/>
+        </w:rPr>
+        <w:t>(&lt;COND&gt;){&lt;MST&gt;}</w:t>
       </w:r>
     </w:p>
     <w:p>
@@ -5502,7 +7199,6 @@
           <w:noProof/>
           <w:lang w:val="en-US"/>
         </w:rPr>
-        <w:lastRenderedPageBreak/>
         <mc:AlternateContent>
           <mc:Choice Requires="wps">
             <w:drawing>
@@ -6515,6 +8211,7 @@
           <w:noProof/>
           <w:lang w:val="en-US"/>
         </w:rPr>
+        <w:lastRenderedPageBreak/>
         <mc:AlternateContent>
           <mc:Choice Requires="wps">
             <w:drawing>
@@ -6587,7 +8284,21 @@
         <w:rPr>
           <w:lang w:val="en-US"/>
         </w:rPr>
-        <w:t>&lt;this_super’’&gt;</w:t>
+        <w:t>&lt;</w:t>
+      </w:r>
+      <w:proofErr w:type="spellStart"/>
+      <w:r>
+        <w:rPr>
+          <w:lang w:val="en-US"/>
+        </w:rPr>
+        <w:t>this_super</w:t>
+      </w:r>
+      <w:proofErr w:type="spellEnd"/>
+      <w:r>
+        <w:rPr>
+          <w:lang w:val="en-US"/>
+        </w:rPr>
+        <w:t>’’&gt;</w:t>
       </w:r>
     </w:p>
     <w:p>
@@ -6670,7 +8381,14 @@
         <w:rPr>
           <w:lang w:val="en-US"/>
         </w:rPr>
-        <w:t>&lt;this</w:t>
+        <w:t>&lt;</w:t>
+      </w:r>
+      <w:proofErr w:type="spellStart"/>
+      <w:r>
+        <w:rPr>
+          <w:lang w:val="en-US"/>
+        </w:rPr>
+        <w:t>this</w:t>
       </w:r>
       <w:r>
         <w:rPr>
@@ -6678,6 +8396,7 @@
         </w:rPr>
         <w:t>_super</w:t>
       </w:r>
+      <w:proofErr w:type="spellEnd"/>
       <w:r>
         <w:rPr>
           <w:lang w:val="en-US"/>
@@ -6801,7 +8520,21 @@
         <w:rPr>
           <w:lang w:val="en-US"/>
         </w:rPr>
-        <w:t>&lt;this_super’’&gt;</w:t>
+        <w:t>&lt;</w:t>
+      </w:r>
+      <w:proofErr w:type="spellStart"/>
+      <w:r>
+        <w:rPr>
+          <w:lang w:val="en-US"/>
+        </w:rPr>
+        <w:t>this_super</w:t>
+      </w:r>
+      <w:proofErr w:type="spellEnd"/>
+      <w:r>
+        <w:rPr>
+          <w:lang w:val="en-US"/>
+        </w:rPr>
+        <w:t>’’&gt;</w:t>
       </w:r>
     </w:p>
     <w:p>
@@ -7527,8 +9260,15 @@
           <w:lang w:val="en-US"/>
         </w:rPr>
         <w:tab/>
+      </w:r>
+      <w:proofErr w:type="spellStart"/>
+      <w:r>
+        <w:rPr>
+          <w:lang w:val="en-US"/>
+        </w:rPr>
         <w:t>static|public|private</w:t>
       </w:r>
+      <w:proofErr w:type="spellEnd"/>
     </w:p>
     <w:p>
       <w:pPr>

</xml_diff>